<commit_message>
update load ratio figure and table with update from RB for BCBS fix
</commit_message>
<xml_diff>
--- a/docs/loadratiotab.docx
+++ b/docs/loadratiotab.docx
@@ -13613,7 +13613,7 @@
                 <w:szCs w:val="16"/>
                 <w:color w:val="000000"/>
               </w:rPr>
-              <w:t xml:space="preserve">0.5 / 0.04</w:t>
+              <w:t xml:space="preserve">0.48 / 0.04</w:t>
             </w:r>
           </w:p>
         </w:tc>
@@ -14015,7 +14015,7 @@
                 <w:szCs w:val="16"/>
                 <w:color w:val="000000"/>
               </w:rPr>
-              <w:t xml:space="preserve">0.56 / 0.04</w:t>
+              <w:t xml:space="preserve">0.55 / 0.04</w:t>
             </w:r>
           </w:p>
         </w:tc>
@@ -14373,51 +14373,51 @@
                 <w:szCs w:val="16"/>
                 <w:color w:val="000000"/>
               </w:rPr>
-              <w:t xml:space="preserve">1.09 / 0.25</w:t>
-            </w:r>
-          </w:p>
-        </w:tc>
-        <w:tc>
-          <w:tcPr>
-            <w:tcBorders>
-              <w:bottom w:val="single" w:sz="8" w:space="0" w:color="666666"/>
-              <w:top w:val="single" w:sz="8" w:space="0" w:color="666666"/>
-              <w:left w:val="single" w:sz="8" w:space="0" w:color="666666"/>
-              <w:right w:val="single" w:sz="8" w:space="0" w:color="666666"/>
-            </w:tcBorders>
-            <w:shd w:val="clear" w:color="auto" w:fill="FFFFFF"/>
-            <w:tcMar>
-              <w:top w:w="0" w:type="dxa"/>
-              <w:bottom w:w="0" w:type="dxa"/>
-              <w:left w:w="0" w:type="dxa"/>
-              <w:right w:w="0" w:type="dxa"/>
-            </w:tcMar>
-            <w:vAlign w:val="center"/>
-          </w:tcPr>
-          <w:p>
-            <w:pPr>
-              <w:pStyle w:val="Normal"/>
-              <w:jc w:val="center"/>
-              <w:pBdr>
-                <w:bottom w:val="none" w:sz="0" w:space="0" w:color="000000"/>
-                <w:top w:val="none" w:sz="0" w:space="0" w:color="000000"/>
-                <w:left w:val="none" w:sz="0" w:space="0" w:color="000000"/>
-                <w:right w:val="none" w:sz="0" w:space="0" w:color="000000"/>
-              </w:pBdr>
-              <w:spacing w:after="0" w:before="0" w:line="240"/>
-              <w:ind w:firstLine="0" w:left="0" w:right="0"/>
-            </w:pPr>
-            <w:r>
-              <w:rPr>
-                <w:rFonts w:ascii="Arial" w:hAnsi="Arial" w:eastAsia="Arial" w:cs="Arial"/>
-                <w:i w:val="false"/>
-                <w:b w:val="false"/>
-                <w:u w:val="none"/>
-                <w:sz w:val="16"/>
-                <w:szCs w:val="16"/>
-                <w:color w:val="000000"/>
-              </w:rPr>
-              <w:t xml:space="preserve">0.57 / 0.05</w:t>
+              <w:t xml:space="preserve">1.08 / 0.25</w:t>
+            </w:r>
+          </w:p>
+        </w:tc>
+        <w:tc>
+          <w:tcPr>
+            <w:tcBorders>
+              <w:bottom w:val="single" w:sz="8" w:space="0" w:color="666666"/>
+              <w:top w:val="single" w:sz="8" w:space="0" w:color="666666"/>
+              <w:left w:val="single" w:sz="8" w:space="0" w:color="666666"/>
+              <w:right w:val="single" w:sz="8" w:space="0" w:color="666666"/>
+            </w:tcBorders>
+            <w:shd w:val="clear" w:color="auto" w:fill="FFFFFF"/>
+            <w:tcMar>
+              <w:top w:w="0" w:type="dxa"/>
+              <w:bottom w:w="0" w:type="dxa"/>
+              <w:left w:w="0" w:type="dxa"/>
+              <w:right w:w="0" w:type="dxa"/>
+            </w:tcMar>
+            <w:vAlign w:val="center"/>
+          </w:tcPr>
+          <w:p>
+            <w:pPr>
+              <w:pStyle w:val="Normal"/>
+              <w:jc w:val="center"/>
+              <w:pBdr>
+                <w:bottom w:val="none" w:sz="0" w:space="0" w:color="000000"/>
+                <w:top w:val="none" w:sz="0" w:space="0" w:color="000000"/>
+                <w:left w:val="none" w:sz="0" w:space="0" w:color="000000"/>
+                <w:right w:val="none" w:sz="0" w:space="0" w:color="000000"/>
+              </w:pBdr>
+              <w:spacing w:after="0" w:before="0" w:line="240"/>
+              <w:ind w:firstLine="0" w:left="0" w:right="0"/>
+            </w:pPr>
+            <w:r>
+              <w:rPr>
+                <w:rFonts w:ascii="Arial" w:hAnsi="Arial" w:eastAsia="Arial" w:cs="Arial"/>
+                <w:i w:val="false"/>
+                <w:b w:val="false"/>
+                <w:u w:val="none"/>
+                <w:sz w:val="16"/>
+                <w:szCs w:val="16"/>
+                <w:color w:val="000000"/>
+              </w:rPr>
+              <w:t xml:space="preserve">0.56 / 0.05</w:t>
             </w:r>
           </w:p>
         </w:tc>
@@ -14819,7 +14819,7 @@
                 <w:szCs w:val="16"/>
                 <w:color w:val="000000"/>
               </w:rPr>
-              <w:t xml:space="preserve">0.54 / 0.04</w:t>
+              <w:t xml:space="preserve">0.53 / 0.04</w:t>
             </w:r>
           </w:p>
         </w:tc>
@@ -15177,7 +15177,7 @@
                 <w:szCs w:val="16"/>
                 <w:color w:val="000000"/>
               </w:rPr>
-              <w:t xml:space="preserve">1.01 / 0.26</w:t>
+              <w:t xml:space="preserve">1 / 0.26</w:t>
             </w:r>
           </w:p>
         </w:tc>
@@ -15221,7 +15221,7 @@
                 <w:szCs w:val="16"/>
                 <w:color w:val="000000"/>
               </w:rPr>
-              <w:t xml:space="preserve">0.5 / 0.04</w:t>
+              <w:t xml:space="preserve">0.49 / 0.04</w:t>
             </w:r>
           </w:p>
         </w:tc>

</xml_diff>

<commit_message>
update load ratio table with correct 2224 data
</commit_message>
<xml_diff>
--- a/docs/loadratiotab.docx
+++ b/docs/loadratiotab.docx
@@ -18851,6 +18851,330 @@
                 <w:szCs w:val="16"/>
                 <w:color w:val="000000"/>
               </w:rPr>
+              <w:t xml:space="preserve">0.8 / 0.12</w:t>
+            </w:r>
+          </w:p>
+        </w:tc>
+        <w:tc>
+          <w:tcPr>
+            <w:tcBorders>
+              <w:bottom w:val="single" w:sz="8" w:space="0" w:color="666666"/>
+              <w:top w:val="single" w:sz="8" w:space="0" w:color="666666"/>
+              <w:left w:val="single" w:sz="8" w:space="0" w:color="666666"/>
+              <w:right w:val="single" w:sz="8" w:space="0" w:color="666666"/>
+            </w:tcBorders>
+            <w:shd w:val="clear" w:color="auto" w:fill="FFFFFF"/>
+            <w:tcMar>
+              <w:top w:w="0" w:type="dxa"/>
+              <w:bottom w:w="0" w:type="dxa"/>
+              <w:left w:w="0" w:type="dxa"/>
+              <w:right w:w="0" w:type="dxa"/>
+            </w:tcMar>
+            <w:vAlign w:val="center"/>
+          </w:tcPr>
+          <w:p>
+            <w:pPr>
+              <w:jc w:val="center"/>
+              <w:pBdr>
+                <w:bottom w:val="none" w:sz="0" w:space="0" w:color="000000"/>
+                <w:top w:val="none" w:sz="0" w:space="0" w:color="000000"/>
+                <w:left w:val="none" w:sz="0" w:space="0" w:color="000000"/>
+                <w:right w:val="none" w:sz="0" w:space="0" w:color="000000"/>
+              </w:pBdr>
+              <w:spacing w:after="0" w:before="0" w:line="240"/>
+              <w:ind w:left="0" w:right="0" w:firstLine="0" w:firstLineChars="0"/>
+              <w:rPr>
+                <w:rFonts w:ascii="Arial" w:hAnsi="Arial" w:eastAsia="Arial" w:cs="Arial"/>
+                <w:i w:val="false"/>
+                <w:b w:val="false"/>
+                <w:u w:val="none"/>
+                <w:strike w:val="false"/>
+                <w:sz w:val="16"/>
+                <w:szCs w:val="16"/>
+                <w:color w:val="000000"/>
+              </w:rPr>
+            </w:pPr>
+            <w:r>
+              <w:rPr>
+                <w:rFonts w:ascii="Arial" w:hAnsi="Arial" w:eastAsia="Arial" w:cs="Arial"/>
+                <w:i w:val="false"/>
+                <w:b w:val="false"/>
+                <w:u w:val="none"/>
+                <w:strike w:val="false"/>
+                <w:sz w:val="16"/>
+                <w:szCs w:val="16"/>
+                <w:color w:val="000000"/>
+              </w:rPr>
+              <w:t xml:space="preserve">1.26 / 0.53</w:t>
+            </w:r>
+          </w:p>
+        </w:tc>
+        <w:tc>
+          <w:tcPr>
+            <w:tcBorders>
+              <w:bottom w:val="single" w:sz="8" w:space="0" w:color="666666"/>
+              <w:top w:val="single" w:sz="8" w:space="0" w:color="666666"/>
+              <w:left w:val="single" w:sz="8" w:space="0" w:color="666666"/>
+              <w:right w:val="single" w:sz="8" w:space="0" w:color="666666"/>
+            </w:tcBorders>
+            <w:shd w:val="clear" w:color="auto" w:fill="FFFFFF"/>
+            <w:tcMar>
+              <w:top w:w="0" w:type="dxa"/>
+              <w:bottom w:w="0" w:type="dxa"/>
+              <w:left w:w="0" w:type="dxa"/>
+              <w:right w:w="0" w:type="dxa"/>
+            </w:tcMar>
+            <w:vAlign w:val="center"/>
+          </w:tcPr>
+          <w:p>
+            <w:pPr>
+              <w:jc w:val="center"/>
+              <w:pBdr>
+                <w:bottom w:val="none" w:sz="0" w:space="0" w:color="000000"/>
+                <w:top w:val="none" w:sz="0" w:space="0" w:color="000000"/>
+                <w:left w:val="none" w:sz="0" w:space="0" w:color="000000"/>
+                <w:right w:val="none" w:sz="0" w:space="0" w:color="000000"/>
+              </w:pBdr>
+              <w:spacing w:after="0" w:before="0" w:line="240"/>
+              <w:ind w:left="0" w:right="0" w:firstLine="0" w:firstLineChars="0"/>
+              <w:rPr>
+                <w:rFonts w:ascii="Arial" w:hAnsi="Arial" w:eastAsia="Arial" w:cs="Arial"/>
+                <w:i w:val="false"/>
+                <w:b w:val="false"/>
+                <w:u w:val="none"/>
+                <w:strike w:val="false"/>
+                <w:sz w:val="16"/>
+                <w:szCs w:val="16"/>
+                <w:color w:val="000000"/>
+              </w:rPr>
+            </w:pPr>
+            <w:r>
+              <w:rPr>
+                <w:rFonts w:ascii="Arial" w:hAnsi="Arial" w:eastAsia="Arial" w:cs="Arial"/>
+                <w:i w:val="false"/>
+                <w:b w:val="false"/>
+                <w:u w:val="none"/>
+                <w:strike w:val="false"/>
+                <w:sz w:val="16"/>
+                <w:szCs w:val="16"/>
+                <w:color w:val="000000"/>
+              </w:rPr>
+              <w:t xml:space="preserve">0.88 / 0.13</w:t>
+            </w:r>
+          </w:p>
+        </w:tc>
+        <w:tc>
+          <w:tcPr>
+            <w:tcBorders>
+              <w:bottom w:val="single" w:sz="8" w:space="0" w:color="666666"/>
+              <w:top w:val="single" w:sz="8" w:space="0" w:color="666666"/>
+              <w:left w:val="single" w:sz="8" w:space="0" w:color="666666"/>
+              <w:right w:val="single" w:sz="8" w:space="0" w:color="666666"/>
+            </w:tcBorders>
+            <w:shd w:val="clear" w:color="auto" w:fill="FFFFFF"/>
+            <w:tcMar>
+              <w:top w:w="0" w:type="dxa"/>
+              <w:bottom w:w="0" w:type="dxa"/>
+              <w:left w:w="0" w:type="dxa"/>
+              <w:right w:w="0" w:type="dxa"/>
+            </w:tcMar>
+            <w:vAlign w:val="center"/>
+          </w:tcPr>
+          <w:p>
+            <w:pPr>
+              <w:jc w:val="center"/>
+              <w:pBdr>
+                <w:bottom w:val="none" w:sz="0" w:space="0" w:color="000000"/>
+                <w:top w:val="none" w:sz="0" w:space="0" w:color="000000"/>
+                <w:left w:val="none" w:sz="0" w:space="0" w:color="000000"/>
+                <w:right w:val="none" w:sz="0" w:space="0" w:color="000000"/>
+              </w:pBdr>
+              <w:spacing w:after="0" w:before="0" w:line="240"/>
+              <w:ind w:left="0" w:right="0" w:firstLine="0" w:firstLineChars="0"/>
+              <w:rPr>
+                <w:rFonts w:ascii="Arial" w:hAnsi="Arial" w:eastAsia="Arial" w:cs="Arial"/>
+                <w:i w:val="false"/>
+                <w:b w:val="false"/>
+                <w:u w:val="none"/>
+                <w:strike w:val="false"/>
+                <w:sz w:val="16"/>
+                <w:szCs w:val="16"/>
+                <w:color w:val="000000"/>
+              </w:rPr>
+            </w:pPr>
+            <w:r>
+              <w:rPr>
+                <w:rFonts w:ascii="Arial" w:hAnsi="Arial" w:eastAsia="Arial" w:cs="Arial"/>
+                <w:i w:val="false"/>
+                <w:b w:val="false"/>
+                <w:u w:val="none"/>
+                <w:strike w:val="false"/>
+                <w:sz w:val="16"/>
+                <w:szCs w:val="16"/>
+                <w:color w:val="000000"/>
+              </w:rPr>
+              <w:t xml:space="preserve">0.51 / 0.04</w:t>
+            </w:r>
+          </w:p>
+        </w:tc>
+        <w:tc>
+          <w:tcPr>
+            <w:tcBorders>
+              <w:bottom w:val="single" w:sz="8" w:space="0" w:color="666666"/>
+              <w:top w:val="single" w:sz="8" w:space="0" w:color="666666"/>
+              <w:left w:val="single" w:sz="8" w:space="0" w:color="666666"/>
+              <w:right w:val="single" w:sz="8" w:space="0" w:color="666666"/>
+            </w:tcBorders>
+            <w:shd w:val="clear" w:color="auto" w:fill="FFFFFF"/>
+            <w:tcMar>
+              <w:top w:w="0" w:type="dxa"/>
+              <w:bottom w:w="0" w:type="dxa"/>
+              <w:left w:w="0" w:type="dxa"/>
+              <w:right w:w="0" w:type="dxa"/>
+            </w:tcMar>
+            <w:vAlign w:val="center"/>
+          </w:tcPr>
+          <w:p>
+            <w:pPr>
+              <w:jc w:val="center"/>
+              <w:pBdr>
+                <w:bottom w:val="none" w:sz="0" w:space="0" w:color="000000"/>
+                <w:top w:val="none" w:sz="0" w:space="0" w:color="000000"/>
+                <w:left w:val="none" w:sz="0" w:space="0" w:color="000000"/>
+                <w:right w:val="none" w:sz="0" w:space="0" w:color="000000"/>
+              </w:pBdr>
+              <w:spacing w:after="0" w:before="0" w:line="240"/>
+              <w:ind w:left="0" w:right="0" w:firstLine="0" w:firstLineChars="0"/>
+              <w:rPr>
+                <w:rFonts w:ascii="Arial" w:hAnsi="Arial" w:eastAsia="Arial" w:cs="Arial"/>
+                <w:i w:val="false"/>
+                <w:b w:val="false"/>
+                <w:u w:val="none"/>
+                <w:strike w:val="false"/>
+                <w:sz w:val="16"/>
+                <w:szCs w:val="16"/>
+                <w:color w:val="000000"/>
+              </w:rPr>
+            </w:pPr>
+            <w:r>
+              <w:rPr>
+                <w:rFonts w:ascii="Arial" w:hAnsi="Arial" w:eastAsia="Arial" w:cs="Arial"/>
+                <w:i w:val="false"/>
+                <w:b w:val="false"/>
+                <w:u w:val="none"/>
+                <w:strike w:val="false"/>
+                <w:sz w:val="16"/>
+                <w:szCs w:val="16"/>
+                <w:color w:val="000000"/>
+              </w:rPr>
+              <w:t xml:space="preserve">1.08 / 0.27</w:t>
+            </w:r>
+          </w:p>
+        </w:tc>
+        <w:tc>
+          <w:tcPr>
+            <w:tcBorders>
+              <w:bottom w:val="single" w:sz="8" w:space="0" w:color="666666"/>
+              <w:top w:val="single" w:sz="8" w:space="0" w:color="666666"/>
+              <w:left w:val="single" w:sz="8" w:space="0" w:color="666666"/>
+              <w:right w:val="single" w:sz="8" w:space="0" w:color="666666"/>
+            </w:tcBorders>
+            <w:shd w:val="clear" w:color="auto" w:fill="FFFFFF"/>
+            <w:tcMar>
+              <w:top w:w="0" w:type="dxa"/>
+              <w:bottom w:w="0" w:type="dxa"/>
+              <w:left w:w="0" w:type="dxa"/>
+              <w:right w:w="0" w:type="dxa"/>
+            </w:tcMar>
+            <w:vAlign w:val="center"/>
+          </w:tcPr>
+          <w:p>
+            <w:pPr>
+              <w:jc w:val="center"/>
+              <w:pBdr>
+                <w:bottom w:val="none" w:sz="0" w:space="0" w:color="000000"/>
+                <w:top w:val="none" w:sz="0" w:space="0" w:color="000000"/>
+                <w:left w:val="none" w:sz="0" w:space="0" w:color="000000"/>
+                <w:right w:val="none" w:sz="0" w:space="0" w:color="000000"/>
+              </w:pBdr>
+              <w:spacing w:after="0" w:before="0" w:line="240"/>
+              <w:ind w:left="0" w:right="0" w:firstLine="0" w:firstLineChars="0"/>
+              <w:rPr>
+                <w:rFonts w:ascii="Arial" w:hAnsi="Arial" w:eastAsia="Arial" w:cs="Arial"/>
+                <w:i w:val="false"/>
+                <w:b w:val="false"/>
+                <w:u w:val="none"/>
+                <w:strike w:val="false"/>
+                <w:sz w:val="16"/>
+                <w:szCs w:val="16"/>
+                <w:color w:val="000000"/>
+              </w:rPr>
+            </w:pPr>
+            <w:r>
+              <w:rPr>
+                <w:rFonts w:ascii="Arial" w:hAnsi="Arial" w:eastAsia="Arial" w:cs="Arial"/>
+                <w:i w:val="false"/>
+                <w:b w:val="false"/>
+                <w:u w:val="none"/>
+                <w:strike w:val="false"/>
+                <w:sz w:val="16"/>
+                <w:szCs w:val="16"/>
+                <w:color w:val="000000"/>
+              </w:rPr>
+              <w:t xml:space="preserve">0.61 / 0.04</w:t>
+            </w:r>
+          </w:p>
+        </w:tc>
+        <w:tc>
+          <w:tcPr>
+            <w:tcBorders>
+              <w:bottom w:val="single" w:sz="8" w:space="0" w:color="666666"/>
+              <w:top w:val="single" w:sz="8" w:space="0" w:color="666666"/>
+              <w:left w:val="single" w:sz="8" w:space="0" w:color="666666"/>
+              <w:right w:val="single" w:sz="8" w:space="0" w:color="666666"/>
+            </w:tcBorders>
+            <w:shd w:val="clear" w:color="auto" w:fill="FFFFFF"/>
+            <w:tcMar>
+              <w:top w:w="0" w:type="dxa"/>
+              <w:bottom w:w="0" w:type="dxa"/>
+              <w:left w:w="0" w:type="dxa"/>
+              <w:right w:w="0" w:type="dxa"/>
+            </w:tcMar>
+            <w:vAlign w:val="center"/>
+          </w:tcPr>
+          <w:p>
+            <w:pPr>
+              <w:jc w:val="center"/>
+              <w:pBdr>
+                <w:bottom w:val="none" w:sz="0" w:space="0" w:color="000000"/>
+                <w:top w:val="none" w:sz="0" w:space="0" w:color="000000"/>
+                <w:left w:val="none" w:sz="0" w:space="0" w:color="000000"/>
+                <w:right w:val="none" w:sz="0" w:space="0" w:color="000000"/>
+              </w:pBdr>
+              <w:spacing w:after="0" w:before="0" w:line="240"/>
+              <w:ind w:left="0" w:right="0" w:firstLine="0" w:firstLineChars="0"/>
+              <w:rPr>
+                <w:rFonts w:ascii="Arial" w:hAnsi="Arial" w:eastAsia="Arial" w:cs="Arial"/>
+                <w:i w:val="false"/>
+                <w:b w:val="false"/>
+                <w:u w:val="none"/>
+                <w:strike w:val="false"/>
+                <w:sz w:val="16"/>
+                <w:szCs w:val="16"/>
+                <w:color w:val="000000"/>
+              </w:rPr>
+            </w:pPr>
+            <w:r>
+              <w:rPr>
+                <w:rFonts w:ascii="Arial" w:hAnsi="Arial" w:eastAsia="Arial" w:cs="Arial"/>
+                <w:i w:val="false"/>
+                <w:b w:val="false"/>
+                <w:u w:val="none"/>
+                <w:strike w:val="false"/>
+                <w:sz w:val="16"/>
+                <w:szCs w:val="16"/>
+                <w:color w:val="000000"/>
+              </w:rPr>
               <w:t xml:space="preserve">0.84 / 0.12</w:t>
             </w:r>
           </w:p>
@@ -18861,330 +19185,6 @@
               <w:bottom w:val="single" w:sz="8" w:space="0" w:color="666666"/>
               <w:top w:val="single" w:sz="8" w:space="0" w:color="666666"/>
               <w:left w:val="single" w:sz="8" w:space="0" w:color="666666"/>
-              <w:right w:val="single" w:sz="8" w:space="0" w:color="666666"/>
-            </w:tcBorders>
-            <w:shd w:val="clear" w:color="auto" w:fill="FFFFFF"/>
-            <w:tcMar>
-              <w:top w:w="0" w:type="dxa"/>
-              <w:bottom w:w="0" w:type="dxa"/>
-              <w:left w:w="0" w:type="dxa"/>
-              <w:right w:w="0" w:type="dxa"/>
-            </w:tcMar>
-            <w:vAlign w:val="center"/>
-          </w:tcPr>
-          <w:p>
-            <w:pPr>
-              <w:jc w:val="center"/>
-              <w:pBdr>
-                <w:bottom w:val="none" w:sz="0" w:space="0" w:color="000000"/>
-                <w:top w:val="none" w:sz="0" w:space="0" w:color="000000"/>
-                <w:left w:val="none" w:sz="0" w:space="0" w:color="000000"/>
-                <w:right w:val="none" w:sz="0" w:space="0" w:color="000000"/>
-              </w:pBdr>
-              <w:spacing w:after="0" w:before="0" w:line="240"/>
-              <w:ind w:left="0" w:right="0" w:firstLine="0" w:firstLineChars="0"/>
-              <w:rPr>
-                <w:rFonts w:ascii="Arial" w:hAnsi="Arial" w:eastAsia="Arial" w:cs="Arial"/>
-                <w:i w:val="false"/>
-                <w:b w:val="false"/>
-                <w:u w:val="none"/>
-                <w:strike w:val="false"/>
-                <w:sz w:val="16"/>
-                <w:szCs w:val="16"/>
-                <w:color w:val="000000"/>
-              </w:rPr>
-            </w:pPr>
-            <w:r>
-              <w:rPr>
-                <w:rFonts w:ascii="Arial" w:hAnsi="Arial" w:eastAsia="Arial" w:cs="Arial"/>
-                <w:i w:val="false"/>
-                <w:b w:val="false"/>
-                <w:u w:val="none"/>
-                <w:strike w:val="false"/>
-                <w:sz w:val="16"/>
-                <w:szCs w:val="16"/>
-                <w:color w:val="000000"/>
-              </w:rPr>
-              <w:t xml:space="preserve">1.3 / 0.62</w:t>
-            </w:r>
-          </w:p>
-        </w:tc>
-        <w:tc>
-          <w:tcPr>
-            <w:tcBorders>
-              <w:bottom w:val="single" w:sz="8" w:space="0" w:color="666666"/>
-              <w:top w:val="single" w:sz="8" w:space="0" w:color="666666"/>
-              <w:left w:val="single" w:sz="8" w:space="0" w:color="666666"/>
-              <w:right w:val="single" w:sz="8" w:space="0" w:color="666666"/>
-            </w:tcBorders>
-            <w:shd w:val="clear" w:color="auto" w:fill="FFFFFF"/>
-            <w:tcMar>
-              <w:top w:w="0" w:type="dxa"/>
-              <w:bottom w:w="0" w:type="dxa"/>
-              <w:left w:w="0" w:type="dxa"/>
-              <w:right w:w="0" w:type="dxa"/>
-            </w:tcMar>
-            <w:vAlign w:val="center"/>
-          </w:tcPr>
-          <w:p>
-            <w:pPr>
-              <w:jc w:val="center"/>
-              <w:pBdr>
-                <w:bottom w:val="none" w:sz="0" w:space="0" w:color="000000"/>
-                <w:top w:val="none" w:sz="0" w:space="0" w:color="000000"/>
-                <w:left w:val="none" w:sz="0" w:space="0" w:color="000000"/>
-                <w:right w:val="none" w:sz="0" w:space="0" w:color="000000"/>
-              </w:pBdr>
-              <w:spacing w:after="0" w:before="0" w:line="240"/>
-              <w:ind w:left="0" w:right="0" w:firstLine="0" w:firstLineChars="0"/>
-              <w:rPr>
-                <w:rFonts w:ascii="Arial" w:hAnsi="Arial" w:eastAsia="Arial" w:cs="Arial"/>
-                <w:i w:val="false"/>
-                <w:b w:val="false"/>
-                <w:u w:val="none"/>
-                <w:strike w:val="false"/>
-                <w:sz w:val="16"/>
-                <w:szCs w:val="16"/>
-                <w:color w:val="000000"/>
-              </w:rPr>
-            </w:pPr>
-            <w:r>
-              <w:rPr>
-                <w:rFonts w:ascii="Arial" w:hAnsi="Arial" w:eastAsia="Arial" w:cs="Arial"/>
-                <w:i w:val="false"/>
-                <w:b w:val="false"/>
-                <w:u w:val="none"/>
-                <w:strike w:val="false"/>
-                <w:sz w:val="16"/>
-                <w:szCs w:val="16"/>
-                <w:color w:val="000000"/>
-              </w:rPr>
-              <w:t xml:space="preserve">0.92 / 0.15</w:t>
-            </w:r>
-          </w:p>
-        </w:tc>
-        <w:tc>
-          <w:tcPr>
-            <w:tcBorders>
-              <w:bottom w:val="single" w:sz="8" w:space="0" w:color="666666"/>
-              <w:top w:val="single" w:sz="8" w:space="0" w:color="666666"/>
-              <w:left w:val="single" w:sz="8" w:space="0" w:color="666666"/>
-              <w:right w:val="single" w:sz="8" w:space="0" w:color="666666"/>
-            </w:tcBorders>
-            <w:shd w:val="clear" w:color="auto" w:fill="FFFFFF"/>
-            <w:tcMar>
-              <w:top w:w="0" w:type="dxa"/>
-              <w:bottom w:w="0" w:type="dxa"/>
-              <w:left w:w="0" w:type="dxa"/>
-              <w:right w:w="0" w:type="dxa"/>
-            </w:tcMar>
-            <w:vAlign w:val="center"/>
-          </w:tcPr>
-          <w:p>
-            <w:pPr>
-              <w:jc w:val="center"/>
-              <w:pBdr>
-                <w:bottom w:val="none" w:sz="0" w:space="0" w:color="000000"/>
-                <w:top w:val="none" w:sz="0" w:space="0" w:color="000000"/>
-                <w:left w:val="none" w:sz="0" w:space="0" w:color="000000"/>
-                <w:right w:val="none" w:sz="0" w:space="0" w:color="000000"/>
-              </w:pBdr>
-              <w:spacing w:after="0" w:before="0" w:line="240"/>
-              <w:ind w:left="0" w:right="0" w:firstLine="0" w:firstLineChars="0"/>
-              <w:rPr>
-                <w:rFonts w:ascii="Arial" w:hAnsi="Arial" w:eastAsia="Arial" w:cs="Arial"/>
-                <w:i w:val="false"/>
-                <w:b w:val="false"/>
-                <w:u w:val="none"/>
-                <w:strike w:val="false"/>
-                <w:sz w:val="16"/>
-                <w:szCs w:val="16"/>
-                <w:color w:val="000000"/>
-              </w:rPr>
-            </w:pPr>
-            <w:r>
-              <w:rPr>
-                <w:rFonts w:ascii="Arial" w:hAnsi="Arial" w:eastAsia="Arial" w:cs="Arial"/>
-                <w:i w:val="false"/>
-                <w:b w:val="false"/>
-                <w:u w:val="none"/>
-                <w:strike w:val="false"/>
-                <w:sz w:val="16"/>
-                <w:szCs w:val="16"/>
-                <w:color w:val="000000"/>
-              </w:rPr>
-              <w:t xml:space="preserve">0.52 / 0.04</w:t>
-            </w:r>
-          </w:p>
-        </w:tc>
-        <w:tc>
-          <w:tcPr>
-            <w:tcBorders>
-              <w:bottom w:val="single" w:sz="8" w:space="0" w:color="666666"/>
-              <w:top w:val="single" w:sz="8" w:space="0" w:color="666666"/>
-              <w:left w:val="single" w:sz="8" w:space="0" w:color="666666"/>
-              <w:right w:val="single" w:sz="8" w:space="0" w:color="666666"/>
-            </w:tcBorders>
-            <w:shd w:val="clear" w:color="auto" w:fill="FFFFFF"/>
-            <w:tcMar>
-              <w:top w:w="0" w:type="dxa"/>
-              <w:bottom w:w="0" w:type="dxa"/>
-              <w:left w:w="0" w:type="dxa"/>
-              <w:right w:w="0" w:type="dxa"/>
-            </w:tcMar>
-            <w:vAlign w:val="center"/>
-          </w:tcPr>
-          <w:p>
-            <w:pPr>
-              <w:jc w:val="center"/>
-              <w:pBdr>
-                <w:bottom w:val="none" w:sz="0" w:space="0" w:color="000000"/>
-                <w:top w:val="none" w:sz="0" w:space="0" w:color="000000"/>
-                <w:left w:val="none" w:sz="0" w:space="0" w:color="000000"/>
-                <w:right w:val="none" w:sz="0" w:space="0" w:color="000000"/>
-              </w:pBdr>
-              <w:spacing w:after="0" w:before="0" w:line="240"/>
-              <w:ind w:left="0" w:right="0" w:firstLine="0" w:firstLineChars="0"/>
-              <w:rPr>
-                <w:rFonts w:ascii="Arial" w:hAnsi="Arial" w:eastAsia="Arial" w:cs="Arial"/>
-                <w:i w:val="false"/>
-                <w:b w:val="false"/>
-                <w:u w:val="none"/>
-                <w:strike w:val="false"/>
-                <w:sz w:val="16"/>
-                <w:szCs w:val="16"/>
-                <w:color w:val="000000"/>
-              </w:rPr>
-            </w:pPr>
-            <w:r>
-              <w:rPr>
-                <w:rFonts w:ascii="Arial" w:hAnsi="Arial" w:eastAsia="Arial" w:cs="Arial"/>
-                <w:i w:val="false"/>
-                <w:b w:val="false"/>
-                <w:u w:val="none"/>
-                <w:strike w:val="false"/>
-                <w:sz w:val="16"/>
-                <w:szCs w:val="16"/>
-                <w:color w:val="000000"/>
-              </w:rPr>
-              <w:t xml:space="preserve">1.12 / 0.27</w:t>
-            </w:r>
-          </w:p>
-        </w:tc>
-        <w:tc>
-          <w:tcPr>
-            <w:tcBorders>
-              <w:bottom w:val="single" w:sz="8" w:space="0" w:color="666666"/>
-              <w:top w:val="single" w:sz="8" w:space="0" w:color="666666"/>
-              <w:left w:val="single" w:sz="8" w:space="0" w:color="666666"/>
-              <w:right w:val="single" w:sz="8" w:space="0" w:color="666666"/>
-            </w:tcBorders>
-            <w:shd w:val="clear" w:color="auto" w:fill="FFFFFF"/>
-            <w:tcMar>
-              <w:top w:w="0" w:type="dxa"/>
-              <w:bottom w:w="0" w:type="dxa"/>
-              <w:left w:w="0" w:type="dxa"/>
-              <w:right w:w="0" w:type="dxa"/>
-            </w:tcMar>
-            <w:vAlign w:val="center"/>
-          </w:tcPr>
-          <w:p>
-            <w:pPr>
-              <w:jc w:val="center"/>
-              <w:pBdr>
-                <w:bottom w:val="none" w:sz="0" w:space="0" w:color="000000"/>
-                <w:top w:val="none" w:sz="0" w:space="0" w:color="000000"/>
-                <w:left w:val="none" w:sz="0" w:space="0" w:color="000000"/>
-                <w:right w:val="none" w:sz="0" w:space="0" w:color="000000"/>
-              </w:pBdr>
-              <w:spacing w:after="0" w:before="0" w:line="240"/>
-              <w:ind w:left="0" w:right="0" w:firstLine="0" w:firstLineChars="0"/>
-              <w:rPr>
-                <w:rFonts w:ascii="Arial" w:hAnsi="Arial" w:eastAsia="Arial" w:cs="Arial"/>
-                <w:i w:val="false"/>
-                <w:b w:val="false"/>
-                <w:u w:val="none"/>
-                <w:strike w:val="false"/>
-                <w:sz w:val="16"/>
-                <w:szCs w:val="16"/>
-                <w:color w:val="000000"/>
-              </w:rPr>
-            </w:pPr>
-            <w:r>
-              <w:rPr>
-                <w:rFonts w:ascii="Arial" w:hAnsi="Arial" w:eastAsia="Arial" w:cs="Arial"/>
-                <w:i w:val="false"/>
-                <w:b w:val="false"/>
-                <w:u w:val="none"/>
-                <w:strike w:val="false"/>
-                <w:sz w:val="16"/>
-                <w:szCs w:val="16"/>
-                <w:color w:val="000000"/>
-              </w:rPr>
-              <w:t xml:space="preserve">0.61 / 0.04</w:t>
-            </w:r>
-          </w:p>
-        </w:tc>
-        <w:tc>
-          <w:tcPr>
-            <w:tcBorders>
-              <w:bottom w:val="single" w:sz="8" w:space="0" w:color="666666"/>
-              <w:top w:val="single" w:sz="8" w:space="0" w:color="666666"/>
-              <w:left w:val="single" w:sz="8" w:space="0" w:color="666666"/>
-              <w:right w:val="single" w:sz="8" w:space="0" w:color="666666"/>
-            </w:tcBorders>
-            <w:shd w:val="clear" w:color="auto" w:fill="FFFFFF"/>
-            <w:tcMar>
-              <w:top w:w="0" w:type="dxa"/>
-              <w:bottom w:w="0" w:type="dxa"/>
-              <w:left w:w="0" w:type="dxa"/>
-              <w:right w:w="0" w:type="dxa"/>
-            </w:tcMar>
-            <w:vAlign w:val="center"/>
-          </w:tcPr>
-          <w:p>
-            <w:pPr>
-              <w:jc w:val="center"/>
-              <w:pBdr>
-                <w:bottom w:val="none" w:sz="0" w:space="0" w:color="000000"/>
-                <w:top w:val="none" w:sz="0" w:space="0" w:color="000000"/>
-                <w:left w:val="none" w:sz="0" w:space="0" w:color="000000"/>
-                <w:right w:val="none" w:sz="0" w:space="0" w:color="000000"/>
-              </w:pBdr>
-              <w:spacing w:after="0" w:before="0" w:line="240"/>
-              <w:ind w:left="0" w:right="0" w:firstLine="0" w:firstLineChars="0"/>
-              <w:rPr>
-                <w:rFonts w:ascii="Arial" w:hAnsi="Arial" w:eastAsia="Arial" w:cs="Arial"/>
-                <w:i w:val="false"/>
-                <w:b w:val="false"/>
-                <w:u w:val="none"/>
-                <w:strike w:val="false"/>
-                <w:sz w:val="16"/>
-                <w:szCs w:val="16"/>
-                <w:color w:val="000000"/>
-              </w:rPr>
-            </w:pPr>
-            <w:r>
-              <w:rPr>
-                <w:rFonts w:ascii="Arial" w:hAnsi="Arial" w:eastAsia="Arial" w:cs="Arial"/>
-                <w:i w:val="false"/>
-                <w:b w:val="false"/>
-                <w:u w:val="none"/>
-                <w:strike w:val="false"/>
-                <w:sz w:val="16"/>
-                <w:szCs w:val="16"/>
-                <w:color w:val="000000"/>
-              </w:rPr>
-              <w:t xml:space="preserve">0.84 / 0.12</w:t>
-            </w:r>
-          </w:p>
-        </w:tc>
-        <w:tc>
-          <w:tcPr>
-            <w:tcBorders>
-              <w:bottom w:val="single" w:sz="8" w:space="0" w:color="666666"/>
-              <w:top w:val="single" w:sz="8" w:space="0" w:color="666666"/>
-              <w:left w:val="single" w:sz="8" w:space="0" w:color="666666"/>
               <w:right w:val="none" w:sz="0" w:space="0" w:color="000000"/>
             </w:tcBorders>
             <w:shd w:val="clear" w:color="auto" w:fill="FFFFFF"/>
@@ -19229,7 +19229,7 @@
                 <w:szCs w:val="16"/>
                 <w:color w:val="000000"/>
               </w:rPr>
-              <w:t xml:space="preserve">1.23 / 0.31</w:t>
+              <w:t xml:space="preserve">1.17 / 0.31</w:t>
             </w:r>
           </w:p>
         </w:tc>
@@ -19343,223 +19343,223 @@
                 <w:szCs w:val="16"/>
                 <w:color w:val="000000"/>
               </w:rPr>
-              <w:t xml:space="preserve">0.75 / 0.1</w:t>
-            </w:r>
-          </w:p>
-        </w:tc>
-        <w:tc>
-          <w:tcPr>
-            <w:tcBorders>
-              <w:bottom w:val="single" w:sz="8" w:space="0" w:color="666666"/>
-              <w:top w:val="single" w:sz="8" w:space="0" w:color="666666"/>
-              <w:left w:val="single" w:sz="8" w:space="0" w:color="666666"/>
-              <w:right w:val="single" w:sz="8" w:space="0" w:color="666666"/>
-            </w:tcBorders>
-            <w:shd w:val="clear" w:color="auto" w:fill="FFFFFF"/>
-            <w:tcMar>
-              <w:top w:w="0" w:type="dxa"/>
-              <w:bottom w:w="0" w:type="dxa"/>
-              <w:left w:w="0" w:type="dxa"/>
-              <w:right w:w="0" w:type="dxa"/>
-            </w:tcMar>
-            <w:vAlign w:val="center"/>
-          </w:tcPr>
-          <w:p>
-            <w:pPr>
-              <w:jc w:val="center"/>
-              <w:pBdr>
-                <w:bottom w:val="none" w:sz="0" w:space="0" w:color="000000"/>
-                <w:top w:val="none" w:sz="0" w:space="0" w:color="000000"/>
-                <w:left w:val="none" w:sz="0" w:space="0" w:color="000000"/>
-                <w:right w:val="none" w:sz="0" w:space="0" w:color="000000"/>
-              </w:pBdr>
-              <w:spacing w:after="0" w:before="0" w:line="240"/>
-              <w:ind w:left="0" w:right="0" w:firstLine="0" w:firstLineChars="0"/>
-              <w:rPr>
-                <w:rFonts w:ascii="Arial" w:hAnsi="Arial" w:eastAsia="Arial" w:cs="Arial"/>
-                <w:i w:val="false"/>
-                <w:b w:val="false"/>
-                <w:u w:val="none"/>
-                <w:strike w:val="false"/>
-                <w:sz w:val="16"/>
-                <w:szCs w:val="16"/>
-                <w:color w:val="000000"/>
-              </w:rPr>
-            </w:pPr>
-            <w:r>
-              <w:rPr>
-                <w:rFonts w:ascii="Arial" w:hAnsi="Arial" w:eastAsia="Arial" w:cs="Arial"/>
-                <w:i w:val="false"/>
-                <w:b w:val="false"/>
-                <w:u w:val="none"/>
-                <w:strike w:val="false"/>
-                <w:sz w:val="16"/>
-                <w:szCs w:val="16"/>
-                <w:color w:val="000000"/>
-              </w:rPr>
-              <w:t xml:space="preserve">1.35 / 0.76</w:t>
-            </w:r>
-          </w:p>
-        </w:tc>
-        <w:tc>
-          <w:tcPr>
-            <w:tcBorders>
-              <w:bottom w:val="single" w:sz="8" w:space="0" w:color="666666"/>
-              <w:top w:val="single" w:sz="8" w:space="0" w:color="666666"/>
-              <w:left w:val="single" w:sz="8" w:space="0" w:color="666666"/>
-              <w:right w:val="single" w:sz="8" w:space="0" w:color="666666"/>
-            </w:tcBorders>
-            <w:shd w:val="clear" w:color="auto" w:fill="FFFFFF"/>
-            <w:tcMar>
-              <w:top w:w="0" w:type="dxa"/>
-              <w:bottom w:w="0" w:type="dxa"/>
-              <w:left w:w="0" w:type="dxa"/>
-              <w:right w:w="0" w:type="dxa"/>
-            </w:tcMar>
-            <w:vAlign w:val="center"/>
-          </w:tcPr>
-          <w:p>
-            <w:pPr>
-              <w:jc w:val="center"/>
-              <w:pBdr>
-                <w:bottom w:val="none" w:sz="0" w:space="0" w:color="000000"/>
-                <w:top w:val="none" w:sz="0" w:space="0" w:color="000000"/>
-                <w:left w:val="none" w:sz="0" w:space="0" w:color="000000"/>
-                <w:right w:val="none" w:sz="0" w:space="0" w:color="000000"/>
-              </w:pBdr>
-              <w:spacing w:after="0" w:before="0" w:line="240"/>
-              <w:ind w:left="0" w:right="0" w:firstLine="0" w:firstLineChars="0"/>
-              <w:rPr>
-                <w:rFonts w:ascii="Arial" w:hAnsi="Arial" w:eastAsia="Arial" w:cs="Arial"/>
-                <w:i w:val="false"/>
-                <w:b w:val="false"/>
-                <w:u w:val="none"/>
-                <w:strike w:val="false"/>
-                <w:sz w:val="16"/>
-                <w:szCs w:val="16"/>
-                <w:color w:val="000000"/>
-              </w:rPr>
-            </w:pPr>
-            <w:r>
-              <w:rPr>
-                <w:rFonts w:ascii="Arial" w:hAnsi="Arial" w:eastAsia="Arial" w:cs="Arial"/>
-                <w:i w:val="false"/>
-                <w:b w:val="false"/>
-                <w:u w:val="none"/>
-                <w:strike w:val="false"/>
-                <w:sz w:val="16"/>
-                <w:szCs w:val="16"/>
-                <w:color w:val="000000"/>
-              </w:rPr>
-              <w:t xml:space="preserve">0.89 / 0.12</w:t>
-            </w:r>
-          </w:p>
-        </w:tc>
-        <w:tc>
-          <w:tcPr>
-            <w:tcBorders>
-              <w:bottom w:val="single" w:sz="8" w:space="0" w:color="666666"/>
-              <w:top w:val="single" w:sz="8" w:space="0" w:color="666666"/>
-              <w:left w:val="single" w:sz="8" w:space="0" w:color="666666"/>
-              <w:right w:val="single" w:sz="8" w:space="0" w:color="666666"/>
-            </w:tcBorders>
-            <w:shd w:val="clear" w:color="auto" w:fill="FFFFFF"/>
-            <w:tcMar>
-              <w:top w:w="0" w:type="dxa"/>
-              <w:bottom w:w="0" w:type="dxa"/>
-              <w:left w:w="0" w:type="dxa"/>
-              <w:right w:w="0" w:type="dxa"/>
-            </w:tcMar>
-            <w:vAlign w:val="center"/>
-          </w:tcPr>
-          <w:p>
-            <w:pPr>
-              <w:jc w:val="center"/>
-              <w:pBdr>
-                <w:bottom w:val="none" w:sz="0" w:space="0" w:color="000000"/>
-                <w:top w:val="none" w:sz="0" w:space="0" w:color="000000"/>
-                <w:left w:val="none" w:sz="0" w:space="0" w:color="000000"/>
-                <w:right w:val="none" w:sz="0" w:space="0" w:color="000000"/>
-              </w:pBdr>
-              <w:spacing w:after="0" w:before="0" w:line="240"/>
-              <w:ind w:left="0" w:right="0" w:firstLine="0" w:firstLineChars="0"/>
-              <w:rPr>
-                <w:rFonts w:ascii="Arial" w:hAnsi="Arial" w:eastAsia="Arial" w:cs="Arial"/>
-                <w:i w:val="false"/>
-                <w:b w:val="false"/>
-                <w:u w:val="none"/>
-                <w:strike w:val="false"/>
-                <w:sz w:val="16"/>
-                <w:szCs w:val="16"/>
-                <w:color w:val="000000"/>
-              </w:rPr>
-            </w:pPr>
-            <w:r>
-              <w:rPr>
-                <w:rFonts w:ascii="Arial" w:hAnsi="Arial" w:eastAsia="Arial" w:cs="Arial"/>
-                <w:i w:val="false"/>
-                <w:b w:val="false"/>
-                <w:u w:val="none"/>
-                <w:strike w:val="false"/>
-                <w:sz w:val="16"/>
-                <w:szCs w:val="16"/>
-                <w:color w:val="000000"/>
-              </w:rPr>
-              <w:t xml:space="preserve">0.6 / 0.03</w:t>
-            </w:r>
-          </w:p>
-        </w:tc>
-        <w:tc>
-          <w:tcPr>
-            <w:tcBorders>
-              <w:bottom w:val="single" w:sz="8" w:space="0" w:color="666666"/>
-              <w:top w:val="single" w:sz="8" w:space="0" w:color="666666"/>
-              <w:left w:val="single" w:sz="8" w:space="0" w:color="666666"/>
-              <w:right w:val="single" w:sz="8" w:space="0" w:color="666666"/>
-            </w:tcBorders>
-            <w:shd w:val="clear" w:color="auto" w:fill="FFFFFF"/>
-            <w:tcMar>
-              <w:top w:w="0" w:type="dxa"/>
-              <w:bottom w:w="0" w:type="dxa"/>
-              <w:left w:w="0" w:type="dxa"/>
-              <w:right w:w="0" w:type="dxa"/>
-            </w:tcMar>
-            <w:vAlign w:val="center"/>
-          </w:tcPr>
-          <w:p>
-            <w:pPr>
-              <w:jc w:val="center"/>
-              <w:pBdr>
-                <w:bottom w:val="none" w:sz="0" w:space="0" w:color="000000"/>
-                <w:top w:val="none" w:sz="0" w:space="0" w:color="000000"/>
-                <w:left w:val="none" w:sz="0" w:space="0" w:color="000000"/>
-                <w:right w:val="none" w:sz="0" w:space="0" w:color="000000"/>
-              </w:pBdr>
-              <w:spacing w:after="0" w:before="0" w:line="240"/>
-              <w:ind w:left="0" w:right="0" w:firstLine="0" w:firstLineChars="0"/>
-              <w:rPr>
-                <w:rFonts w:ascii="Arial" w:hAnsi="Arial" w:eastAsia="Arial" w:cs="Arial"/>
-                <w:i w:val="false"/>
-                <w:b w:val="false"/>
-                <w:u w:val="none"/>
-                <w:strike w:val="false"/>
-                <w:sz w:val="16"/>
-                <w:szCs w:val="16"/>
-                <w:color w:val="000000"/>
-              </w:rPr>
-            </w:pPr>
-            <w:r>
-              <w:rPr>
-                <w:rFonts w:ascii="Arial" w:hAnsi="Arial" w:eastAsia="Arial" w:cs="Arial"/>
-                <w:i w:val="false"/>
-                <w:b w:val="false"/>
-                <w:u w:val="none"/>
-                <w:strike w:val="false"/>
-                <w:sz w:val="16"/>
-                <w:szCs w:val="16"/>
-                <w:color w:val="000000"/>
-              </w:rPr>
-              <w:t xml:space="preserve">1.09 / 0.19</w:t>
+              <w:t xml:space="preserve">0.68 / 0.1</w:t>
+            </w:r>
+          </w:p>
+        </w:tc>
+        <w:tc>
+          <w:tcPr>
+            <w:tcBorders>
+              <w:bottom w:val="single" w:sz="8" w:space="0" w:color="666666"/>
+              <w:top w:val="single" w:sz="8" w:space="0" w:color="666666"/>
+              <w:left w:val="single" w:sz="8" w:space="0" w:color="666666"/>
+              <w:right w:val="single" w:sz="8" w:space="0" w:color="666666"/>
+            </w:tcBorders>
+            <w:shd w:val="clear" w:color="auto" w:fill="FFFFFF"/>
+            <w:tcMar>
+              <w:top w:w="0" w:type="dxa"/>
+              <w:bottom w:w="0" w:type="dxa"/>
+              <w:left w:w="0" w:type="dxa"/>
+              <w:right w:w="0" w:type="dxa"/>
+            </w:tcMar>
+            <w:vAlign w:val="center"/>
+          </w:tcPr>
+          <w:p>
+            <w:pPr>
+              <w:jc w:val="center"/>
+              <w:pBdr>
+                <w:bottom w:val="none" w:sz="0" w:space="0" w:color="000000"/>
+                <w:top w:val="none" w:sz="0" w:space="0" w:color="000000"/>
+                <w:left w:val="none" w:sz="0" w:space="0" w:color="000000"/>
+                <w:right w:val="none" w:sz="0" w:space="0" w:color="000000"/>
+              </w:pBdr>
+              <w:spacing w:after="0" w:before="0" w:line="240"/>
+              <w:ind w:left="0" w:right="0" w:firstLine="0" w:firstLineChars="0"/>
+              <w:rPr>
+                <w:rFonts w:ascii="Arial" w:hAnsi="Arial" w:eastAsia="Arial" w:cs="Arial"/>
+                <w:i w:val="false"/>
+                <w:b w:val="false"/>
+                <w:u w:val="none"/>
+                <w:strike w:val="false"/>
+                <w:sz w:val="16"/>
+                <w:szCs w:val="16"/>
+                <w:color w:val="000000"/>
+              </w:rPr>
+            </w:pPr>
+            <w:r>
+              <w:rPr>
+                <w:rFonts w:ascii="Arial" w:hAnsi="Arial" w:eastAsia="Arial" w:cs="Arial"/>
+                <w:i w:val="false"/>
+                <w:b w:val="false"/>
+                <w:u w:val="none"/>
+                <w:strike w:val="false"/>
+                <w:sz w:val="16"/>
+                <w:szCs w:val="16"/>
+                <w:color w:val="000000"/>
+              </w:rPr>
+              <w:t xml:space="preserve">1.29 / 0.7</w:t>
+            </w:r>
+          </w:p>
+        </w:tc>
+        <w:tc>
+          <w:tcPr>
+            <w:tcBorders>
+              <w:bottom w:val="single" w:sz="8" w:space="0" w:color="666666"/>
+              <w:top w:val="single" w:sz="8" w:space="0" w:color="666666"/>
+              <w:left w:val="single" w:sz="8" w:space="0" w:color="666666"/>
+              <w:right w:val="single" w:sz="8" w:space="0" w:color="666666"/>
+            </w:tcBorders>
+            <w:shd w:val="clear" w:color="auto" w:fill="FFFFFF"/>
+            <w:tcMar>
+              <w:top w:w="0" w:type="dxa"/>
+              <w:bottom w:w="0" w:type="dxa"/>
+              <w:left w:w="0" w:type="dxa"/>
+              <w:right w:w="0" w:type="dxa"/>
+            </w:tcMar>
+            <w:vAlign w:val="center"/>
+          </w:tcPr>
+          <w:p>
+            <w:pPr>
+              <w:jc w:val="center"/>
+              <w:pBdr>
+                <w:bottom w:val="none" w:sz="0" w:space="0" w:color="000000"/>
+                <w:top w:val="none" w:sz="0" w:space="0" w:color="000000"/>
+                <w:left w:val="none" w:sz="0" w:space="0" w:color="000000"/>
+                <w:right w:val="none" w:sz="0" w:space="0" w:color="000000"/>
+              </w:pBdr>
+              <w:spacing w:after="0" w:before="0" w:line="240"/>
+              <w:ind w:left="0" w:right="0" w:firstLine="0" w:firstLineChars="0"/>
+              <w:rPr>
+                <w:rFonts w:ascii="Arial" w:hAnsi="Arial" w:eastAsia="Arial" w:cs="Arial"/>
+                <w:i w:val="false"/>
+                <w:b w:val="false"/>
+                <w:u w:val="none"/>
+                <w:strike w:val="false"/>
+                <w:sz w:val="16"/>
+                <w:szCs w:val="16"/>
+                <w:color w:val="000000"/>
+              </w:rPr>
+            </w:pPr>
+            <w:r>
+              <w:rPr>
+                <w:rFonts w:ascii="Arial" w:hAnsi="Arial" w:eastAsia="Arial" w:cs="Arial"/>
+                <w:i w:val="false"/>
+                <w:b w:val="false"/>
+                <w:u w:val="none"/>
+                <w:strike w:val="false"/>
+                <w:sz w:val="16"/>
+                <w:szCs w:val="16"/>
+                <w:color w:val="000000"/>
+              </w:rPr>
+              <w:t xml:space="preserve">0.83 / 0.12</w:t>
+            </w:r>
+          </w:p>
+        </w:tc>
+        <w:tc>
+          <w:tcPr>
+            <w:tcBorders>
+              <w:bottom w:val="single" w:sz="8" w:space="0" w:color="666666"/>
+              <w:top w:val="single" w:sz="8" w:space="0" w:color="666666"/>
+              <w:left w:val="single" w:sz="8" w:space="0" w:color="666666"/>
+              <w:right w:val="single" w:sz="8" w:space="0" w:color="666666"/>
+            </w:tcBorders>
+            <w:shd w:val="clear" w:color="auto" w:fill="FFFFFF"/>
+            <w:tcMar>
+              <w:top w:w="0" w:type="dxa"/>
+              <w:bottom w:w="0" w:type="dxa"/>
+              <w:left w:w="0" w:type="dxa"/>
+              <w:right w:w="0" w:type="dxa"/>
+            </w:tcMar>
+            <w:vAlign w:val="center"/>
+          </w:tcPr>
+          <w:p>
+            <w:pPr>
+              <w:jc w:val="center"/>
+              <w:pBdr>
+                <w:bottom w:val="none" w:sz="0" w:space="0" w:color="000000"/>
+                <w:top w:val="none" w:sz="0" w:space="0" w:color="000000"/>
+                <w:left w:val="none" w:sz="0" w:space="0" w:color="000000"/>
+                <w:right w:val="none" w:sz="0" w:space="0" w:color="000000"/>
+              </w:pBdr>
+              <w:spacing w:after="0" w:before="0" w:line="240"/>
+              <w:ind w:left="0" w:right="0" w:firstLine="0" w:firstLineChars="0"/>
+              <w:rPr>
+                <w:rFonts w:ascii="Arial" w:hAnsi="Arial" w:eastAsia="Arial" w:cs="Arial"/>
+                <w:i w:val="false"/>
+                <w:b w:val="false"/>
+                <w:u w:val="none"/>
+                <w:strike w:val="false"/>
+                <w:sz w:val="16"/>
+                <w:szCs w:val="16"/>
+                <w:color w:val="000000"/>
+              </w:rPr>
+            </w:pPr>
+            <w:r>
+              <w:rPr>
+                <w:rFonts w:ascii="Arial" w:hAnsi="Arial" w:eastAsia="Arial" w:cs="Arial"/>
+                <w:i w:val="false"/>
+                <w:b w:val="false"/>
+                <w:u w:val="none"/>
+                <w:strike w:val="false"/>
+                <w:sz w:val="16"/>
+                <w:szCs w:val="16"/>
+                <w:color w:val="000000"/>
+              </w:rPr>
+              <w:t xml:space="preserve">0.59 / 0.03</w:t>
+            </w:r>
+          </w:p>
+        </w:tc>
+        <w:tc>
+          <w:tcPr>
+            <w:tcBorders>
+              <w:bottom w:val="single" w:sz="8" w:space="0" w:color="666666"/>
+              <w:top w:val="single" w:sz="8" w:space="0" w:color="666666"/>
+              <w:left w:val="single" w:sz="8" w:space="0" w:color="666666"/>
+              <w:right w:val="single" w:sz="8" w:space="0" w:color="666666"/>
+            </w:tcBorders>
+            <w:shd w:val="clear" w:color="auto" w:fill="FFFFFF"/>
+            <w:tcMar>
+              <w:top w:w="0" w:type="dxa"/>
+              <w:bottom w:w="0" w:type="dxa"/>
+              <w:left w:w="0" w:type="dxa"/>
+              <w:right w:w="0" w:type="dxa"/>
+            </w:tcMar>
+            <w:vAlign w:val="center"/>
+          </w:tcPr>
+          <w:p>
+            <w:pPr>
+              <w:jc w:val="center"/>
+              <w:pBdr>
+                <w:bottom w:val="none" w:sz="0" w:space="0" w:color="000000"/>
+                <w:top w:val="none" w:sz="0" w:space="0" w:color="000000"/>
+                <w:left w:val="none" w:sz="0" w:space="0" w:color="000000"/>
+                <w:right w:val="none" w:sz="0" w:space="0" w:color="000000"/>
+              </w:pBdr>
+              <w:spacing w:after="0" w:before="0" w:line="240"/>
+              <w:ind w:left="0" w:right="0" w:firstLine="0" w:firstLineChars="0"/>
+              <w:rPr>
+                <w:rFonts w:ascii="Arial" w:hAnsi="Arial" w:eastAsia="Arial" w:cs="Arial"/>
+                <w:i w:val="false"/>
+                <w:b w:val="false"/>
+                <w:u w:val="none"/>
+                <w:strike w:val="false"/>
+                <w:sz w:val="16"/>
+                <w:szCs w:val="16"/>
+                <w:color w:val="000000"/>
+              </w:rPr>
+            </w:pPr>
+            <w:r>
+              <w:rPr>
+                <w:rFonts w:ascii="Arial" w:hAnsi="Arial" w:eastAsia="Arial" w:cs="Arial"/>
+                <w:i w:val="false"/>
+                <w:b w:val="false"/>
+                <w:u w:val="none"/>
+                <w:strike w:val="false"/>
+                <w:sz w:val="16"/>
+                <w:szCs w:val="16"/>
+                <w:color w:val="000000"/>
+              </w:rPr>
+              <w:t xml:space="preserve">0.98 / 0.19</w:t>
             </w:r>
           </w:p>
         </w:tc>
@@ -19721,7 +19721,7 @@
                 <w:szCs w:val="16"/>
                 <w:color w:val="000000"/>
               </w:rPr>
-              <w:t xml:space="preserve">1.23 / 0.25</w:t>
+              <w:t xml:space="preserve">1.09 / 0.25</w:t>
             </w:r>
           </w:p>
         </w:tc>
@@ -19835,7 +19835,7 @@
                 <w:szCs w:val="16"/>
                 <w:color w:val="000000"/>
               </w:rPr>
-              <w:t xml:space="preserve">0.91 / 0.15</w:t>
+              <w:t xml:space="preserve">0.88 / 0.15</w:t>
             </w:r>
           </w:p>
         </w:tc>
@@ -19889,7 +19889,7 @@
                 <w:szCs w:val="16"/>
                 <w:color w:val="000000"/>
               </w:rPr>
-              <w:t xml:space="preserve">1.45 / 0.67</w:t>
+              <w:t xml:space="preserve">1.42 / 0.61</w:t>
             </w:r>
           </w:p>
         </w:tc>
@@ -19943,7 +19943,7 @@
                 <w:szCs w:val="16"/>
                 <w:color w:val="000000"/>
               </w:rPr>
-              <w:t xml:space="preserve">0.96 / 0.2</w:t>
+              <w:t xml:space="preserve">0.93 / 0.18</w:t>
             </w:r>
           </w:p>
         </w:tc>
@@ -19997,7 +19997,7 @@
                 <w:szCs w:val="16"/>
                 <w:color w:val="000000"/>
               </w:rPr>
-              <w:t xml:space="preserve">0.46 / 0.06</w:t>
+              <w:t xml:space="preserve">0.45 / 0.06</w:t>
             </w:r>
           </w:p>
         </w:tc>
@@ -20051,7 +20051,7 @@
                 <w:szCs w:val="16"/>
                 <w:color w:val="000000"/>
               </w:rPr>
-              <w:t xml:space="preserve">1.24 / 0.29</w:t>
+              <w:t xml:space="preserve">1.21 / 0.29</w:t>
             </w:r>
           </w:p>
         </w:tc>
@@ -20213,7 +20213,7 @@
                 <w:szCs w:val="16"/>
                 <w:color w:val="000000"/>
               </w:rPr>
-              <w:t xml:space="preserve">1.34 / 0.33</w:t>
+              <w:t xml:space="preserve">1.31 / 0.33</w:t>
             </w:r>
           </w:p>
         </w:tc>

</xml_diff>